<commit_message>
Rename function for perturbation of stable state to a more intuitive name
rename StateStab_perturbation --> StabState_perturbation because more intuitive
+ Update scripts and procedure calling that function
</commit_message>
<xml_diff>
--- a/Articular_Cartilage_model/Procedures.docx
+++ b/Articular_Cartilage_model/Procedures.docx
@@ -223,8 +223,6 @@
           <w:lang w:val="en-US"/>
         </w:rPr>
       </w:pPr>
-      <w:bookmarkStart w:id="0" w:name="_GoBack"/>
-      <w:bookmarkEnd w:id="0"/>
       <w:r>
         <w:rPr>
           <w:lang w:val="en-US"/>
@@ -391,6 +389,7 @@
     </w:p>
     <w:p>
       <w:pPr>
+        <w:spacing w:after="0"/>
         <w:rPr>
           <w:b/>
           <w:sz w:val="24"/>
@@ -403,7 +402,7 @@
           <w:sz w:val="24"/>
           <w:lang w:val="en-US"/>
         </w:rPr>
-        <w:t>Procedure</w:t>
+        <w:t>Master script</w:t>
       </w:r>
     </w:p>
     <w:p>
@@ -417,6 +416,124 @@
           <w:lang w:val="en-GB"/>
         </w:rPr>
       </w:pPr>
+      <w:proofErr w:type="gramStart"/>
+      <w:r>
+        <w:rPr>
+          <w:lang w:val="en-GB"/>
+        </w:rPr>
+        <w:t>a</w:t>
+      </w:r>
+      <w:proofErr w:type="gramEnd"/>
+      <w:r>
+        <w:rPr>
+          <w:lang w:val="en-GB"/>
+        </w:rPr>
+        <w:t xml:space="preserve"> </w:t>
+      </w:r>
+      <w:proofErr w:type="spellStart"/>
+      <w:r>
+        <w:rPr>
+          <w:b/>
+          <w:i/>
+          <w:lang w:val="en-GB"/>
+        </w:rPr>
+        <w:t>Master.m</w:t>
+      </w:r>
+      <w:proofErr w:type="spellEnd"/>
+      <w:r>
+        <w:rPr>
+          <w:lang w:val="en-GB"/>
+        </w:rPr>
+        <w:t xml:space="preserve"> script is provided in a dedicated folder /Master. It allows to perform most of the steps below described in one run </w:t>
+      </w:r>
+      <w:proofErr w:type="gramStart"/>
+      <w:r>
+        <w:rPr>
+          <w:lang w:val="en-GB"/>
+        </w:rPr>
+        <w:t>( high</w:t>
+      </w:r>
+      <w:proofErr w:type="gramEnd"/>
+      <w:r>
+        <w:rPr>
+          <w:lang w:val="en-GB"/>
+        </w:rPr>
+        <w:t xml:space="preserve"> computing time expected) to reproduce the results of the publication. In addition, it provides an extra tool that </w:t>
+      </w:r>
+      <w:proofErr w:type="gramStart"/>
+      <w:r>
+        <w:rPr>
+          <w:lang w:val="en-GB"/>
+        </w:rPr>
+        <w:t>was used</w:t>
+      </w:r>
+      <w:proofErr w:type="gramEnd"/>
+      <w:r>
+        <w:rPr>
+          <w:lang w:val="en-GB"/>
+        </w:rPr>
+        <w:t xml:space="preserve"> to automatically select the best conditions out of the screening, based on a transition threshold. </w:t>
+      </w:r>
+    </w:p>
+    <w:p>
+      <w:pPr>
+        <w:rPr>
+          <w:lang w:val="en-GB"/>
+        </w:rPr>
+      </w:pPr>
+      <w:r>
+        <w:rPr>
+          <w:lang w:val="en-GB"/>
+        </w:rPr>
+        <w:t>However, one may want to run part of the pipeline only. For that purpose a detailed procedure to use the separated scripts is provided below to guide users.</w:t>
+      </w:r>
+    </w:p>
+    <w:p>
+      <w:pPr>
+        <w:spacing w:after="0"/>
+        <w:rPr>
+          <w:b/>
+          <w:sz w:val="24"/>
+          <w:lang w:val="en-US"/>
+        </w:rPr>
+      </w:pPr>
+    </w:p>
+    <w:p>
+      <w:pPr>
+        <w:rPr>
+          <w:b/>
+          <w:sz w:val="24"/>
+          <w:lang w:val="en-US"/>
+        </w:rPr>
+      </w:pPr>
+      <w:r>
+        <w:rPr>
+          <w:b/>
+          <w:sz w:val="24"/>
+          <w:lang w:val="en-US"/>
+        </w:rPr>
+        <w:t>Detailed p</w:t>
+      </w:r>
+      <w:r>
+        <w:rPr>
+          <w:b/>
+          <w:sz w:val="24"/>
+          <w:lang w:val="en-US"/>
+        </w:rPr>
+        <w:t>rocedure</w:t>
+      </w:r>
+    </w:p>
+    <w:p>
+      <w:pPr>
+        <w:pStyle w:val="ListParagraph"/>
+        <w:numPr>
+          <w:ilvl w:val="0"/>
+          <w:numId w:val="3"/>
+        </w:numPr>
+        <w:rPr>
+          <w:lang w:val="en-GB"/>
+        </w:rPr>
+      </w:pPr>
       <w:r>
         <w:rPr>
           <w:lang w:val="en-GB"/>
@@ -712,8 +829,10 @@
           <w:i/>
           <w:lang w:val="en-GB"/>
         </w:rPr>
-        <w:t>StateStab_perturbation</w:t>
-      </w:r>
+        <w:t>StabState_perturbation</w:t>
+      </w:r>
+      <w:bookmarkStart w:id="0" w:name="_GoBack"/>
+      <w:bookmarkEnd w:id="0"/>
       <w:r>
         <w:rPr>
           <w:i/>
@@ -890,6 +1009,7 @@
         <w:rPr>
           <w:lang w:val="en-GB"/>
         </w:rPr>
+        <w:lastRenderedPageBreak/>
         <w:t>W</w:t>
       </w:r>
       <w:r>
@@ -1058,7 +1178,6 @@
         <w:rPr>
           <w:lang w:val="en-GB"/>
         </w:rPr>
-        <w:lastRenderedPageBreak/>
         <w:t xml:space="preserve">Test any in </w:t>
       </w:r>
       <w:proofErr w:type="spellStart"/>
@@ -1610,76 +1729,6 @@
           <w:lang w:val="en-GB"/>
         </w:rPr>
       </w:pPr>
-    </w:p>
-    <w:p>
-      <w:pPr>
-        <w:pStyle w:val="ListParagraph"/>
-        <w:numPr>
-          <w:ilvl w:val="0"/>
-          <w:numId w:val="3"/>
-        </w:numPr>
-        <w:rPr>
-          <w:lang w:val="en-GB"/>
-        </w:rPr>
-      </w:pPr>
-      <w:proofErr w:type="gramStart"/>
-      <w:r>
-        <w:rPr>
-          <w:lang w:val="en-GB"/>
-        </w:rPr>
-        <w:t>a</w:t>
-      </w:r>
-      <w:proofErr w:type="gramEnd"/>
-      <w:r>
-        <w:rPr>
-          <w:lang w:val="en-GB"/>
-        </w:rPr>
-        <w:t xml:space="preserve"> </w:t>
-      </w:r>
-      <w:proofErr w:type="spellStart"/>
-      <w:r>
-        <w:rPr>
-          <w:b/>
-          <w:i/>
-          <w:lang w:val="en-GB"/>
-        </w:rPr>
-        <w:t>Master.m</w:t>
-      </w:r>
-      <w:proofErr w:type="spellEnd"/>
-      <w:r>
-        <w:rPr>
-          <w:lang w:val="en-GB"/>
-        </w:rPr>
-        <w:t xml:space="preserve"> script is also provided in a dedicated folder /Master. It allows to perform all of the steps above described in one run </w:t>
-      </w:r>
-      <w:proofErr w:type="gramStart"/>
-      <w:r>
-        <w:rPr>
-          <w:lang w:val="en-GB"/>
-        </w:rPr>
-        <w:t>( high</w:t>
-      </w:r>
-      <w:proofErr w:type="gramEnd"/>
-      <w:r>
-        <w:rPr>
-          <w:lang w:val="en-GB"/>
-        </w:rPr>
-        <w:t xml:space="preserve"> computing time expected). In addition, it provides an extra tool that </w:t>
-      </w:r>
-      <w:proofErr w:type="gramStart"/>
-      <w:r>
-        <w:rPr>
-          <w:lang w:val="en-GB"/>
-        </w:rPr>
-        <w:t>was used</w:t>
-      </w:r>
-      <w:proofErr w:type="gramEnd"/>
-      <w:r>
-        <w:rPr>
-          <w:lang w:val="en-GB"/>
-        </w:rPr>
-        <w:t xml:space="preserve"> to automatically select the best conditions out of the screening, based on a transition threshold. </w:t>
-      </w:r>
     </w:p>
     <w:sectPr>
       <w:headerReference w:type="default" r:id="rId10"/>

</xml_diff>